<commit_message>
Added screenshots to coding assignment doc
</commit_message>
<xml_diff>
--- a/week-1/hw/FET-Week1_Coding-Assignment.docx
+++ b/week-1/hw/FET-Week1_Coding-Assignment.docx
@@ -363,21 +363,7 @@
         <w:rPr>
           <w:szCs w:val="24"/>
         </w:rPr>
-        <w:t xml:space="preserve"> (within school guidelines) </w:t>
-      </w:r>
-      <w:proofErr w:type="gramStart"/>
-      <w:r>
-        <w:rPr>
-          <w:szCs w:val="24"/>
-        </w:rPr>
-        <w:t>as long as</w:t>
-      </w:r>
-      <w:proofErr w:type="gramEnd"/>
-      <w:r>
-        <w:rPr>
-          <w:szCs w:val="24"/>
-        </w:rPr>
-        <w:t xml:space="preserve"> it meets the following criteria</w:t>
+        <w:t xml:space="preserve"> (within school guidelines) as long as it meets the following criteria</w:t>
       </w:r>
       <w:r>
         <w:rPr>
@@ -543,24 +529,361 @@
           <w:b/>
           <w:szCs w:val="24"/>
         </w:rPr>
+        <w:br w:type="page"/>
+      </w:r>
+    </w:p>
+    <w:p>
+      <w:pPr>
+        <w:rPr>
+          <w:b/>
+          <w:szCs w:val="24"/>
+        </w:rPr>
+      </w:pPr>
+      <w:r>
+        <w:rPr>
+          <w:b/>
+          <w:szCs w:val="24"/>
+        </w:rPr>
+        <w:lastRenderedPageBreak/>
         <w:t>Screenshots of Code:</w:t>
       </w:r>
     </w:p>
     <w:p>
       <w:pPr>
         <w:rPr>
-          <w:b/>
-          <w:szCs w:val="24"/>
-        </w:rPr>
-      </w:pPr>
-    </w:p>
-    <w:p>
-      <w:pPr>
-        <w:rPr>
-          <w:b/>
-          <w:szCs w:val="24"/>
-        </w:rPr>
-      </w:pPr>
+          <w:bCs/>
+          <w:szCs w:val="24"/>
+        </w:rPr>
+      </w:pPr>
+      <w:r>
+        <w:rPr>
+          <w:bCs/>
+          <w:szCs w:val="24"/>
+        </w:rPr>
+        <w:t>i</w:t>
+      </w:r>
+      <w:r>
+        <w:rPr>
+          <w:bCs/>
+          <w:szCs w:val="24"/>
+        </w:rPr>
+        <w:t>ndex.html</w:t>
+      </w:r>
+    </w:p>
+    <w:p>
+      <w:pPr>
+        <w:rPr>
+          <w:b/>
+          <w:szCs w:val="24"/>
+        </w:rPr>
+      </w:pPr>
+      <w:r>
+        <w:rPr>
+          <w:noProof/>
+        </w:rPr>
+        <w:drawing>
+          <wp:inline distT="0" distB="0" distL="0" distR="0" wp14:anchorId="7D2BF097" wp14:editId="7E84B64A">
+            <wp:extent cx="5943600" cy="3753485"/>
+            <wp:effectExtent l="0" t="0" r="0" b="0"/>
+            <wp:docPr id="2" name="Picture 2" descr="Text&#10;&#10;Description automatically generated"/>
+            <wp:cNvGraphicFramePr>
+              <a:graphicFrameLocks xmlns:a="http://schemas.openxmlformats.org/drawingml/2006/main" noChangeAspect="1"/>
+            </wp:cNvGraphicFramePr>
+            <a:graphic xmlns:a="http://schemas.openxmlformats.org/drawingml/2006/main">
+              <a:graphicData uri="http://schemas.openxmlformats.org/drawingml/2006/picture">
+                <pic:pic xmlns:pic="http://schemas.openxmlformats.org/drawingml/2006/picture">
+                  <pic:nvPicPr>
+                    <pic:cNvPr id="2" name="Picture 2" descr="Text&#10;&#10;Description automatically generated"/>
+                    <pic:cNvPicPr/>
+                  </pic:nvPicPr>
+                  <pic:blipFill>
+                    <a:blip r:embed="rId7"/>
+                    <a:stretch>
+                      <a:fillRect/>
+                    </a:stretch>
+                  </pic:blipFill>
+                  <pic:spPr>
+                    <a:xfrm>
+                      <a:off x="0" y="0"/>
+                      <a:ext cx="5943600" cy="3753485"/>
+                    </a:xfrm>
+                    <a:prstGeom prst="rect">
+                      <a:avLst/>
+                    </a:prstGeom>
+                  </pic:spPr>
+                </pic:pic>
+              </a:graphicData>
+            </a:graphic>
+          </wp:inline>
+        </w:drawing>
+      </w:r>
+    </w:p>
+    <w:p>
+      <w:pPr>
+        <w:rPr>
+          <w:b/>
+          <w:szCs w:val="24"/>
+        </w:rPr>
+      </w:pPr>
+      <w:r>
+        <w:rPr>
+          <w:noProof/>
+        </w:rPr>
+        <w:drawing>
+          <wp:inline distT="0" distB="0" distL="0" distR="0" wp14:anchorId="5457F264" wp14:editId="3E810B43">
+            <wp:extent cx="5943600" cy="3284220"/>
+            <wp:effectExtent l="0" t="0" r="0" b="0"/>
+            <wp:docPr id="3" name="Picture 3" descr="Text&#10;&#10;Description automatically generated"/>
+            <wp:cNvGraphicFramePr>
+              <a:graphicFrameLocks xmlns:a="http://schemas.openxmlformats.org/drawingml/2006/main" noChangeAspect="1"/>
+            </wp:cNvGraphicFramePr>
+            <a:graphic xmlns:a="http://schemas.openxmlformats.org/drawingml/2006/main">
+              <a:graphicData uri="http://schemas.openxmlformats.org/drawingml/2006/picture">
+                <pic:pic xmlns:pic="http://schemas.openxmlformats.org/drawingml/2006/picture">
+                  <pic:nvPicPr>
+                    <pic:cNvPr id="3" name="Picture 3" descr="Text&#10;&#10;Description automatically generated"/>
+                    <pic:cNvPicPr/>
+                  </pic:nvPicPr>
+                  <pic:blipFill>
+                    <a:blip r:embed="rId8"/>
+                    <a:stretch>
+                      <a:fillRect/>
+                    </a:stretch>
+                  </pic:blipFill>
+                  <pic:spPr>
+                    <a:xfrm>
+                      <a:off x="0" y="0"/>
+                      <a:ext cx="5943600" cy="3284220"/>
+                    </a:xfrm>
+                    <a:prstGeom prst="rect">
+                      <a:avLst/>
+                    </a:prstGeom>
+                  </pic:spPr>
+                </pic:pic>
+              </a:graphicData>
+            </a:graphic>
+          </wp:inline>
+        </w:drawing>
+      </w:r>
+    </w:p>
+    <w:p>
+      <w:pPr>
+        <w:rPr>
+          <w:bCs/>
+          <w:szCs w:val="24"/>
+        </w:rPr>
+      </w:pPr>
+      <w:r>
+        <w:rPr>
+          <w:bCs/>
+          <w:szCs w:val="24"/>
+        </w:rPr>
+        <w:lastRenderedPageBreak/>
+        <w:t>Firs</w:t>
+      </w:r>
+      <w:r>
+        <w:rPr>
+          <w:bCs/>
+          <w:szCs w:val="24"/>
+        </w:rPr>
+        <w:t>t and last screenshots</w:t>
+      </w:r>
+      <w:r>
+        <w:rPr>
+          <w:bCs/>
+          <w:szCs w:val="24"/>
+        </w:rPr>
+        <w:t xml:space="preserve"> of </w:t>
+      </w:r>
+      <w:r>
+        <w:rPr>
+          <w:bCs/>
+          <w:szCs w:val="24"/>
+        </w:rPr>
+        <w:t>episodes.html</w:t>
+      </w:r>
+    </w:p>
+    <w:p>
+      <w:pPr>
+        <w:rPr>
+          <w:bCs/>
+          <w:szCs w:val="24"/>
+        </w:rPr>
+      </w:pPr>
+      <w:r>
+        <w:rPr>
+          <w:noProof/>
+        </w:rPr>
+        <w:drawing>
+          <wp:inline distT="0" distB="0" distL="0" distR="0" wp14:anchorId="750218BF" wp14:editId="2B4F4BD3">
+            <wp:extent cx="5839734" cy="3646714"/>
+            <wp:effectExtent l="0" t="0" r="8890" b="0"/>
+            <wp:docPr id="5" name="Picture 5" descr="Text&#10;&#10;Description automatically generated"/>
+            <wp:cNvGraphicFramePr>
+              <a:graphicFrameLocks xmlns:a="http://schemas.openxmlformats.org/drawingml/2006/main" noChangeAspect="1"/>
+            </wp:cNvGraphicFramePr>
+            <a:graphic xmlns:a="http://schemas.openxmlformats.org/drawingml/2006/main">
+              <a:graphicData uri="http://schemas.openxmlformats.org/drawingml/2006/picture">
+                <pic:pic xmlns:pic="http://schemas.openxmlformats.org/drawingml/2006/picture">
+                  <pic:nvPicPr>
+                    <pic:cNvPr id="5" name="Picture 5" descr="Text&#10;&#10;Description automatically generated"/>
+                    <pic:cNvPicPr/>
+                  </pic:nvPicPr>
+                  <pic:blipFill>
+                    <a:blip r:embed="rId9"/>
+                    <a:stretch>
+                      <a:fillRect/>
+                    </a:stretch>
+                  </pic:blipFill>
+                  <pic:spPr>
+                    <a:xfrm>
+                      <a:off x="0" y="0"/>
+                      <a:ext cx="5845296" cy="3650188"/>
+                    </a:xfrm>
+                    <a:prstGeom prst="rect">
+                      <a:avLst/>
+                    </a:prstGeom>
+                  </pic:spPr>
+                </pic:pic>
+              </a:graphicData>
+            </a:graphic>
+          </wp:inline>
+        </w:drawing>
+      </w:r>
+    </w:p>
+    <w:p>
+      <w:pPr>
+        <w:rPr>
+          <w:bCs/>
+          <w:szCs w:val="24"/>
+        </w:rPr>
+      </w:pPr>
+      <w:r>
+        <w:rPr>
+          <w:noProof/>
+        </w:rPr>
+        <w:drawing>
+          <wp:inline distT="0" distB="0" distL="0" distR="0" wp14:anchorId="5A8897F5" wp14:editId="62FB6B61">
+            <wp:extent cx="5796643" cy="3578313"/>
+            <wp:effectExtent l="0" t="0" r="0" b="3175"/>
+            <wp:docPr id="6" name="Picture 6" descr="A picture containing text&#10;&#10;Description automatically generated"/>
+            <wp:cNvGraphicFramePr>
+              <a:graphicFrameLocks xmlns:a="http://schemas.openxmlformats.org/drawingml/2006/main" noChangeAspect="1"/>
+            </wp:cNvGraphicFramePr>
+            <a:graphic xmlns:a="http://schemas.openxmlformats.org/drawingml/2006/main">
+              <a:graphicData uri="http://schemas.openxmlformats.org/drawingml/2006/picture">
+                <pic:pic xmlns:pic="http://schemas.openxmlformats.org/drawingml/2006/picture">
+                  <pic:nvPicPr>
+                    <pic:cNvPr id="6" name="Picture 6" descr="A picture containing text&#10;&#10;Description automatically generated"/>
+                    <pic:cNvPicPr/>
+                  </pic:nvPicPr>
+                  <pic:blipFill>
+                    <a:blip r:embed="rId10"/>
+                    <a:stretch>
+                      <a:fillRect/>
+                    </a:stretch>
+                  </pic:blipFill>
+                  <pic:spPr>
+                    <a:xfrm>
+                      <a:off x="0" y="0"/>
+                      <a:ext cx="5812961" cy="3588386"/>
+                    </a:xfrm>
+                    <a:prstGeom prst="rect">
+                      <a:avLst/>
+                    </a:prstGeom>
+                  </pic:spPr>
+                </pic:pic>
+              </a:graphicData>
+            </a:graphic>
+          </wp:inline>
+        </w:drawing>
+      </w:r>
+    </w:p>
+    <w:p>
+      <w:pPr>
+        <w:rPr>
+          <w:bCs/>
+          <w:szCs w:val="24"/>
+        </w:rPr>
+      </w:pPr>
+      <w:r>
+        <w:rPr>
+          <w:bCs/>
+          <w:szCs w:val="24"/>
+        </w:rPr>
+        <w:lastRenderedPageBreak/>
+        <w:br/>
+      </w:r>
+      <w:r>
+        <w:rPr>
+          <w:bCs/>
+          <w:szCs w:val="24"/>
+        </w:rPr>
+        <w:t>where-to-watch.html</w:t>
+      </w:r>
+    </w:p>
+    <w:p>
+      <w:pPr>
+        <w:rPr>
+          <w:bCs/>
+          <w:szCs w:val="24"/>
+        </w:rPr>
+      </w:pPr>
+      <w:r>
+        <w:rPr>
+          <w:noProof/>
+        </w:rPr>
+        <w:drawing>
+          <wp:inline distT="0" distB="0" distL="0" distR="0" wp14:anchorId="087D3161" wp14:editId="555E65E5">
+            <wp:extent cx="5943600" cy="3002280"/>
+            <wp:effectExtent l="0" t="0" r="0" b="7620"/>
+            <wp:docPr id="7" name="Picture 7" descr="Text&#10;&#10;Description automatically generated"/>
+            <wp:cNvGraphicFramePr>
+              <a:graphicFrameLocks xmlns:a="http://schemas.openxmlformats.org/drawingml/2006/main" noChangeAspect="1"/>
+            </wp:cNvGraphicFramePr>
+            <a:graphic xmlns:a="http://schemas.openxmlformats.org/drawingml/2006/main">
+              <a:graphicData uri="http://schemas.openxmlformats.org/drawingml/2006/picture">
+                <pic:pic xmlns:pic="http://schemas.openxmlformats.org/drawingml/2006/picture">
+                  <pic:nvPicPr>
+                    <pic:cNvPr id="7" name="Picture 7" descr="Text&#10;&#10;Description automatically generated"/>
+                    <pic:cNvPicPr/>
+                  </pic:nvPicPr>
+                  <pic:blipFill>
+                    <a:blip r:embed="rId11"/>
+                    <a:stretch>
+                      <a:fillRect/>
+                    </a:stretch>
+                  </pic:blipFill>
+                  <pic:spPr>
+                    <a:xfrm>
+                      <a:off x="0" y="0"/>
+                      <a:ext cx="5943600" cy="3002280"/>
+                    </a:xfrm>
+                    <a:prstGeom prst="rect">
+                      <a:avLst/>
+                    </a:prstGeom>
+                  </pic:spPr>
+                </pic:pic>
+              </a:graphicData>
+            </a:graphic>
+          </wp:inline>
+        </w:drawing>
+      </w:r>
+    </w:p>
+    <w:p>
+      <w:pPr>
+        <w:rPr>
+          <w:b/>
+          <w:szCs w:val="24"/>
+        </w:rPr>
+      </w:pPr>
+      <w:r>
+        <w:rPr>
+          <w:b/>
+          <w:szCs w:val="24"/>
+        </w:rPr>
+        <w:br w:type="page"/>
+      </w:r>
       <w:r>
         <w:rPr>
           <w:b/>
@@ -573,10 +896,347 @@
     <w:p>
       <w:pPr>
         <w:rPr>
-          <w:b/>
-          <w:szCs w:val="24"/>
-        </w:rPr>
-      </w:pPr>
+          <w:bCs/>
+          <w:szCs w:val="24"/>
+        </w:rPr>
+      </w:pPr>
+      <w:r>
+        <w:rPr>
+          <w:bCs/>
+          <w:szCs w:val="24"/>
+        </w:rPr>
+        <w:t>i</w:t>
+      </w:r>
+      <w:r>
+        <w:rPr>
+          <w:bCs/>
+          <w:szCs w:val="24"/>
+        </w:rPr>
+        <w:t>ndex.html</w:t>
+      </w:r>
+      <w:r>
+        <w:rPr>
+          <w:bCs/>
+          <w:szCs w:val="24"/>
+        </w:rPr>
+        <w:t xml:space="preserve"> </w:t>
+      </w:r>
+    </w:p>
+    <w:p>
+      <w:pPr>
+        <w:rPr>
+          <w:b/>
+          <w:szCs w:val="24"/>
+        </w:rPr>
+      </w:pPr>
+      <w:r>
+        <w:rPr>
+          <w:noProof/>
+        </w:rPr>
+        <w:drawing>
+          <wp:inline distT="0" distB="0" distL="0" distR="0" wp14:anchorId="48ADE5B5" wp14:editId="2DB89F62">
+            <wp:extent cx="5833824" cy="7086600"/>
+            <wp:effectExtent l="0" t="0" r="0" b="0"/>
+            <wp:docPr id="8" name="Picture 8" descr="Graphical user interface, application&#10;&#10;Description automatically generated"/>
+            <wp:cNvGraphicFramePr>
+              <a:graphicFrameLocks xmlns:a="http://schemas.openxmlformats.org/drawingml/2006/main" noChangeAspect="1"/>
+            </wp:cNvGraphicFramePr>
+            <a:graphic xmlns:a="http://schemas.openxmlformats.org/drawingml/2006/main">
+              <a:graphicData uri="http://schemas.openxmlformats.org/drawingml/2006/picture">
+                <pic:pic xmlns:pic="http://schemas.openxmlformats.org/drawingml/2006/picture">
+                  <pic:nvPicPr>
+                    <pic:cNvPr id="8" name="Picture 8" descr="Graphical user interface, application&#10;&#10;Description automatically generated"/>
+                    <pic:cNvPicPr/>
+                  </pic:nvPicPr>
+                  <pic:blipFill>
+                    <a:blip r:embed="rId12"/>
+                    <a:stretch>
+                      <a:fillRect/>
+                    </a:stretch>
+                  </pic:blipFill>
+                  <pic:spPr>
+                    <a:xfrm>
+                      <a:off x="0" y="0"/>
+                      <a:ext cx="5835323" cy="7088421"/>
+                    </a:xfrm>
+                    <a:prstGeom prst="rect">
+                      <a:avLst/>
+                    </a:prstGeom>
+                  </pic:spPr>
+                </pic:pic>
+              </a:graphicData>
+            </a:graphic>
+          </wp:inline>
+        </w:drawing>
+      </w:r>
+    </w:p>
+    <w:p>
+      <w:pPr>
+        <w:rPr>
+          <w:b/>
+          <w:szCs w:val="24"/>
+        </w:rPr>
+      </w:pPr>
+    </w:p>
+    <w:p>
+      <w:pPr>
+        <w:rPr>
+          <w:b/>
+          <w:szCs w:val="24"/>
+        </w:rPr>
+      </w:pPr>
+    </w:p>
+    <w:p>
+      <w:pPr>
+        <w:rPr>
+          <w:bCs/>
+          <w:szCs w:val="24"/>
+        </w:rPr>
+      </w:pPr>
+      <w:r>
+        <w:rPr>
+          <w:bCs/>
+          <w:szCs w:val="24"/>
+        </w:rPr>
+        <w:t>First</w:t>
+      </w:r>
+      <w:r>
+        <w:rPr>
+          <w:bCs/>
+          <w:szCs w:val="24"/>
+        </w:rPr>
+        <w:t xml:space="preserve"> and last screenshots of </w:t>
+      </w:r>
+      <w:r>
+        <w:rPr>
+          <w:bCs/>
+          <w:szCs w:val="24"/>
+        </w:rPr>
+        <w:t>episodes.html</w:t>
+      </w:r>
+    </w:p>
+    <w:p>
+      <w:pPr>
+        <w:rPr>
+          <w:bCs/>
+          <w:szCs w:val="24"/>
+        </w:rPr>
+      </w:pPr>
+      <w:r>
+        <w:rPr>
+          <w:noProof/>
+        </w:rPr>
+        <w:drawing>
+          <wp:inline distT="0" distB="0" distL="0" distR="0" wp14:anchorId="00A85054" wp14:editId="221837A2">
+            <wp:extent cx="5185698" cy="4054928"/>
+            <wp:effectExtent l="0" t="0" r="0" b="3175"/>
+            <wp:docPr id="10" name="Picture 10" descr="Graphical user interface&#10;&#10;Description automatically generated"/>
+            <wp:cNvGraphicFramePr>
+              <a:graphicFrameLocks xmlns:a="http://schemas.openxmlformats.org/drawingml/2006/main" noChangeAspect="1"/>
+            </wp:cNvGraphicFramePr>
+            <a:graphic xmlns:a="http://schemas.openxmlformats.org/drawingml/2006/main">
+              <a:graphicData uri="http://schemas.openxmlformats.org/drawingml/2006/picture">
+                <pic:pic xmlns:pic="http://schemas.openxmlformats.org/drawingml/2006/picture">
+                  <pic:nvPicPr>
+                    <pic:cNvPr id="10" name="Picture 10" descr="Graphical user interface&#10;&#10;Description automatically generated"/>
+                    <pic:cNvPicPr/>
+                  </pic:nvPicPr>
+                  <pic:blipFill>
+                    <a:blip r:embed="rId13"/>
+                    <a:stretch>
+                      <a:fillRect/>
+                    </a:stretch>
+                  </pic:blipFill>
+                  <pic:spPr>
+                    <a:xfrm>
+                      <a:off x="0" y="0"/>
+                      <a:ext cx="5185698" cy="4054928"/>
+                    </a:xfrm>
+                    <a:prstGeom prst="rect">
+                      <a:avLst/>
+                    </a:prstGeom>
+                  </pic:spPr>
+                </pic:pic>
+              </a:graphicData>
+            </a:graphic>
+          </wp:inline>
+        </w:drawing>
+      </w:r>
+      <w:r>
+        <w:rPr>
+          <w:bCs/>
+          <w:szCs w:val="24"/>
+        </w:rPr>
+        <w:t xml:space="preserve"> </w:t>
+      </w:r>
+    </w:p>
+    <w:p>
+      <w:pPr>
+        <w:rPr>
+          <w:b/>
+          <w:szCs w:val="24"/>
+        </w:rPr>
+      </w:pPr>
+      <w:r>
+        <w:rPr>
+          <w:noProof/>
+        </w:rPr>
+        <w:drawing>
+          <wp:inline distT="0" distB="0" distL="0" distR="0" wp14:anchorId="607E4906" wp14:editId="79106677">
+            <wp:extent cx="5708110" cy="3194957"/>
+            <wp:effectExtent l="0" t="0" r="6985" b="5715"/>
+            <wp:docPr id="11" name="Picture 11" descr="Text&#10;&#10;Description automatically generated"/>
+            <wp:cNvGraphicFramePr>
+              <a:graphicFrameLocks xmlns:a="http://schemas.openxmlformats.org/drawingml/2006/main" noChangeAspect="1"/>
+            </wp:cNvGraphicFramePr>
+            <a:graphic xmlns:a="http://schemas.openxmlformats.org/drawingml/2006/main">
+              <a:graphicData uri="http://schemas.openxmlformats.org/drawingml/2006/picture">
+                <pic:pic xmlns:pic="http://schemas.openxmlformats.org/drawingml/2006/picture">
+                  <pic:nvPicPr>
+                    <pic:cNvPr id="11" name="Picture 11" descr="Text&#10;&#10;Description automatically generated"/>
+                    <pic:cNvPicPr/>
+                  </pic:nvPicPr>
+                  <pic:blipFill>
+                    <a:blip r:embed="rId14"/>
+                    <a:stretch>
+                      <a:fillRect/>
+                    </a:stretch>
+                  </pic:blipFill>
+                  <pic:spPr>
+                    <a:xfrm>
+                      <a:off x="0" y="0"/>
+                      <a:ext cx="5774449" cy="3232088"/>
+                    </a:xfrm>
+                    <a:prstGeom prst="rect">
+                      <a:avLst/>
+                    </a:prstGeom>
+                  </pic:spPr>
+                </pic:pic>
+              </a:graphicData>
+            </a:graphic>
+          </wp:inline>
+        </w:drawing>
+      </w:r>
+    </w:p>
+    <w:p>
+      <w:pPr>
+        <w:rPr>
+          <w:bCs/>
+          <w:szCs w:val="24"/>
+        </w:rPr>
+      </w:pPr>
+      <w:r>
+        <w:rPr>
+          <w:bCs/>
+          <w:szCs w:val="24"/>
+        </w:rPr>
+        <w:lastRenderedPageBreak/>
+        <w:t>w</w:t>
+      </w:r>
+      <w:r>
+        <w:rPr>
+          <w:bCs/>
+          <w:szCs w:val="24"/>
+        </w:rPr>
+        <w:t>here-to-watch.html</w:t>
+      </w:r>
+    </w:p>
+    <w:p>
+      <w:pPr>
+        <w:rPr>
+          <w:b/>
+          <w:szCs w:val="24"/>
+        </w:rPr>
+      </w:pPr>
+      <w:r>
+        <w:rPr>
+          <w:noProof/>
+        </w:rPr>
+        <w:drawing>
+          <wp:inline distT="0" distB="0" distL="0" distR="0" wp14:anchorId="6D0885D8" wp14:editId="332701A9">
+            <wp:extent cx="5220527" cy="4577443"/>
+            <wp:effectExtent l="0" t="0" r="0" b="0"/>
+            <wp:docPr id="12" name="Picture 12" descr="Graphical user interface, website&#10;&#10;Description automatically generated"/>
+            <wp:cNvGraphicFramePr>
+              <a:graphicFrameLocks xmlns:a="http://schemas.openxmlformats.org/drawingml/2006/main" noChangeAspect="1"/>
+            </wp:cNvGraphicFramePr>
+            <a:graphic xmlns:a="http://schemas.openxmlformats.org/drawingml/2006/main">
+              <a:graphicData uri="http://schemas.openxmlformats.org/drawingml/2006/picture">
+                <pic:pic xmlns:pic="http://schemas.openxmlformats.org/drawingml/2006/picture">
+                  <pic:nvPicPr>
+                    <pic:cNvPr id="12" name="Picture 12" descr="Graphical user interface, website&#10;&#10;Description automatically generated"/>
+                    <pic:cNvPicPr/>
+                  </pic:nvPicPr>
+                  <pic:blipFill>
+                    <a:blip r:embed="rId15"/>
+                    <a:stretch>
+                      <a:fillRect/>
+                    </a:stretch>
+                  </pic:blipFill>
+                  <pic:spPr>
+                    <a:xfrm>
+                      <a:off x="0" y="0"/>
+                      <a:ext cx="5224848" cy="4581231"/>
+                    </a:xfrm>
+                    <a:prstGeom prst="rect">
+                      <a:avLst/>
+                    </a:prstGeom>
+                  </pic:spPr>
+                </pic:pic>
+              </a:graphicData>
+            </a:graphic>
+          </wp:inline>
+        </w:drawing>
+      </w:r>
+    </w:p>
+    <w:p>
+      <w:pPr>
+        <w:rPr>
+          <w:b/>
+          <w:szCs w:val="24"/>
+        </w:rPr>
+      </w:pPr>
+      <w:r>
+        <w:rPr>
+          <w:noProof/>
+        </w:rPr>
+        <w:lastRenderedPageBreak/>
+        <w:drawing>
+          <wp:inline distT="0" distB="0" distL="0" distR="0" wp14:anchorId="78F746AB" wp14:editId="18E90E7E">
+            <wp:extent cx="5236029" cy="3241751"/>
+            <wp:effectExtent l="0" t="0" r="3175" b="0"/>
+            <wp:docPr id="13" name="Picture 13" descr="Graphical user interface, text, application, Word&#10;&#10;Description automatically generated"/>
+            <wp:cNvGraphicFramePr>
+              <a:graphicFrameLocks xmlns:a="http://schemas.openxmlformats.org/drawingml/2006/main" noChangeAspect="1"/>
+            </wp:cNvGraphicFramePr>
+            <a:graphic xmlns:a="http://schemas.openxmlformats.org/drawingml/2006/main">
+              <a:graphicData uri="http://schemas.openxmlformats.org/drawingml/2006/picture">
+                <pic:pic xmlns:pic="http://schemas.openxmlformats.org/drawingml/2006/picture">
+                  <pic:nvPicPr>
+                    <pic:cNvPr id="13" name="Picture 13" descr="Graphical user interface, text, application, Word&#10;&#10;Description automatically generated"/>
+                    <pic:cNvPicPr/>
+                  </pic:nvPicPr>
+                  <pic:blipFill>
+                    <a:blip r:embed="rId16"/>
+                    <a:stretch>
+                      <a:fillRect/>
+                    </a:stretch>
+                  </pic:blipFill>
+                  <pic:spPr>
+                    <a:xfrm>
+                      <a:off x="0" y="0"/>
+                      <a:ext cx="5274233" cy="3265404"/>
+                    </a:xfrm>
+                    <a:prstGeom prst="rect">
+                      <a:avLst/>
+                    </a:prstGeom>
+                  </pic:spPr>
+                </pic:pic>
+              </a:graphicData>
+            </a:graphic>
+          </wp:inline>
+        </w:drawing>
+      </w:r>
     </w:p>
     <w:p>
       <w:pPr>
@@ -592,10 +1252,41 @@
         </w:rPr>
         <w:t>URL to GitHub Repository:</w:t>
       </w:r>
+      <w:r>
+        <w:rPr>
+          <w:b/>
+          <w:szCs w:val="24"/>
+        </w:rPr>
+        <w:t xml:space="preserve"> </w:t>
+      </w:r>
+      <w:hyperlink r:id="rId17" w:history="1">
+        <w:r>
+          <w:rPr>
+            <w:rStyle w:val="Hyperlink"/>
+            <w:bCs/>
+            <w:szCs w:val="24"/>
+          </w:rPr>
+          <w:t>https://github.com/radubuc/front-end-tech/tree/master/week-1</w:t>
+        </w:r>
+      </w:hyperlink>
+      <w:r>
+        <w:rPr>
+          <w:bCs/>
+          <w:szCs w:val="24"/>
+        </w:rPr>
+        <w:t xml:space="preserve"> </w:t>
+      </w:r>
+      <w:r>
+        <w:rPr>
+          <w:bCs/>
+          <w:szCs w:val="24"/>
+        </w:rPr>
+        <w:t xml:space="preserve"> </w:t>
+      </w:r>
     </w:p>
     <w:sectPr>
-      <w:headerReference w:type="default" r:id="rId7"/>
-      <w:footerReference w:type="default" r:id="rId8"/>
+      <w:headerReference w:type="default" r:id="rId18"/>
+      <w:footerReference w:type="default" r:id="rId19"/>
       <w:pgSz w:w="12240" w:h="15840"/>
       <w:pgMar w:top="1440" w:right="1440" w:bottom="1440" w:left="1440" w:header="720" w:footer="720" w:gutter="0"/>
       <w:cols w:space="720"/>
@@ -1874,6 +2565,29 @@
       <w:contextualSpacing/>
     </w:pPr>
   </w:style>
+  <w:style w:type="character" w:styleId="Hyperlink">
+    <w:name w:val="Hyperlink"/>
+    <w:basedOn w:val="DefaultParagraphFont"/>
+    <w:uiPriority w:val="99"/>
+    <w:unhideWhenUsed/>
+    <w:rsid w:val="00FF3691"/>
+    <w:rPr>
+      <w:color w:val="0563C1" w:themeColor="hyperlink"/>
+      <w:u w:val="single"/>
+    </w:rPr>
+  </w:style>
+  <w:style w:type="character" w:styleId="UnresolvedMention">
+    <w:name w:val="Unresolved Mention"/>
+    <w:basedOn w:val="DefaultParagraphFont"/>
+    <w:uiPriority w:val="99"/>
+    <w:semiHidden/>
+    <w:unhideWhenUsed/>
+    <w:rsid w:val="00FF3691"/>
+    <w:rPr>
+      <w:color w:val="605E5C"/>
+      <w:shd w:val="clear" w:color="auto" w:fill="E1DFDD"/>
+    </w:rPr>
+  </w:style>
 </w:styles>
 </file>
 

</xml_diff>